<commit_message>
First commit on st
</commit_message>
<xml_diff>
--- a/Deliverable 2.docx
+++ b/Deliverable 2.docx
@@ -37,20 +37,7 @@
           <w:sz w:val="56"/>
           <w:szCs w:val="56"/>
         </w:rPr>
-        <w:t xml:space="preserve"> Food Save </w:t>
-      </w:r>
-      <w:proofErr w:type="gramStart"/>
-      <w:r>
-        <w:rPr>
-          <w:rFonts w:cstheme="minorHAnsi"/>
-          <w:b/>
-          <w:bCs/>
-          <w:i/>
-          <w:iCs/>
-          <w:sz w:val="56"/>
-          <w:szCs w:val="56"/>
-        </w:rPr>
-        <w:t>Applicatio</w:t>
+        <w:t xml:space="preserve"> Food Save Applicatio</w:t>
       </w:r>
       <w:r>
         <w:rPr>
@@ -62,7 +49,33 @@
           <w:sz w:val="56"/>
           <w:szCs w:val="56"/>
         </w:rPr>
-        <w:t>n</w:t>
+        <w:t>n :-</w:t>
+      </w:r>
+    </w:p>
+    <w:p>
+      <w:pPr>
+        <w:jc w:val="center"/>
+        <w:rPr>
+          <w:rFonts w:cstheme="minorHAnsi"/>
+          <w:b/>
+          <w:bCs/>
+          <w:i/>
+          <w:iCs/>
+          <w:sz w:val="56"/>
+          <w:szCs w:val="56"/>
+        </w:rPr>
+      </w:pPr>
+      <w:r>
+        <w:rPr>
+          <w:rFonts w:cstheme="minorHAnsi"/>
+          <w:b/>
+          <w:bCs/>
+          <w:i/>
+          <w:iCs/>
+          <w:sz w:val="56"/>
+          <w:szCs w:val="56"/>
+        </w:rPr>
+        <w:t>This will be the main for</w:t>
       </w:r>
       <w:r>
         <w:rPr>
@@ -86,20 +99,7 @@
           <w:sz w:val="56"/>
           <w:szCs w:val="56"/>
         </w:rPr>
-        <w:t>:</w:t>
-      </w:r>
-      <w:proofErr w:type="gramEnd"/>
-      <w:r>
-        <w:rPr>
-          <w:rFonts w:cstheme="minorHAnsi"/>
-          <w:b/>
-          <w:bCs/>
-          <w:i/>
-          <w:iCs/>
-          <w:sz w:val="56"/>
-          <w:szCs w:val="56"/>
-        </w:rPr>
-        <w:t>-</w:t>
+        <w:t>d2</w:t>
       </w:r>
     </w:p>
     <w:p/>
@@ -285,7 +285,7 @@
     <w:lsdException w:name="Table Web 2" w:semiHidden="1" w:unhideWhenUsed="1"/>
     <w:lsdException w:name="Table Web 3" w:semiHidden="1" w:unhideWhenUsed="1"/>
     <w:lsdException w:name="Balloon Text" w:semiHidden="1" w:unhideWhenUsed="1"/>
-    <w:lsdException w:name="Table Grid" w:semiHidden="1" w:uiPriority="59" w:unhideWhenUsed="1"/>
+    <w:lsdException w:name="Table Grid" w:uiPriority="59"/>
     <w:lsdException w:name="Table Theme" w:semiHidden="1" w:unhideWhenUsed="1"/>
     <w:lsdException w:name="Placeholder Text" w:semiHidden="1"/>
     <w:lsdException w:name="No Spacing" w:uiPriority="1" w:qFormat="1"/>

</xml_diff>

<commit_message>
amna azam firstly used source tree with mahreen
</commit_message>
<xml_diff>
--- a/Deliverable 2.docx
+++ b/Deliverable 2.docx
@@ -25,6 +25,72 @@
           <w:sz w:val="24"/>
           <w:szCs w:val="24"/>
         </w:rPr>
+        <w:t>Mahreen</w:t>
+      </w:r>
+    </w:p>
+    <w:p>
+      <w:pPr>
+        <w:jc w:val="center"/>
+        <w:rPr>
+          <w:rFonts w:cstheme="minorHAnsi"/>
+          <w:b/>
+          <w:bCs/>
+          <w:i/>
+          <w:iCs/>
+          <w:sz w:val="24"/>
+          <w:szCs w:val="24"/>
+        </w:rPr>
+      </w:pPr>
+      <w:r>
+        <w:rPr>
+          <w:rFonts w:cstheme="minorHAnsi"/>
+          <w:b/>
+          <w:bCs/>
+          <w:i/>
+          <w:iCs/>
+          <w:sz w:val="24"/>
+          <w:szCs w:val="24"/>
+        </w:rPr>
+        <w:t>Amna</w:t>
+      </w:r>
+    </w:p>
+    <w:p>
+      <w:pPr>
+        <w:jc w:val="center"/>
+        <w:rPr>
+          <w:rFonts w:cstheme="minorHAnsi"/>
+          <w:b/>
+          <w:bCs/>
+          <w:i/>
+          <w:iCs/>
+          <w:sz w:val="24"/>
+          <w:szCs w:val="24"/>
+        </w:rPr>
+      </w:pPr>
+    </w:p>
+    <w:p>
+      <w:pPr>
+        <w:jc w:val="center"/>
+        <w:rPr>
+          <w:rFonts w:cstheme="minorHAnsi"/>
+          <w:b/>
+          <w:bCs/>
+          <w:i/>
+          <w:iCs/>
+          <w:sz w:val="24"/>
+          <w:szCs w:val="24"/>
+        </w:rPr>
+      </w:pPr>
+      <w:r>
+        <w:rPr>
+          <w:rFonts w:cstheme="minorHAnsi"/>
+          <w:b/>
+          <w:bCs/>
+          <w:i/>
+          <w:iCs/>
+          <w:sz w:val="24"/>
+          <w:szCs w:val="24"/>
+        </w:rPr>
         <w:t>-: Food Save Application :-</w:t>
       </w:r>
     </w:p>
@@ -113,7 +179,14 @@
           <w:sz w:val="24"/>
           <w:szCs w:val="24"/>
         </w:rPr>
-        <w:t>has been chosen for this project</w:t>
+        <w:t>has been chosen for this project due to open-source nature of</w:t>
+      </w:r>
+      <w:r>
+        <w:rPr>
+          <w:sz w:val="24"/>
+          <w:szCs w:val="24"/>
+        </w:rPr>
+        <w:t xml:space="preserve"> </w:t>
       </w:r>
       <w:r>
         <w:rPr>
@@ -122,104 +195,7 @@
           <w:sz w:val="24"/>
           <w:szCs w:val="24"/>
         </w:rPr>
-        <w:t xml:space="preserve"> due to</w:t>
-      </w:r>
-      <w:r>
-        <w:rPr>
-          <w:rStyle w:val="markedcontent"/>
-          <w:rFonts w:ascii="Arial" w:hAnsi="Arial" w:cs="Arial"/>
-          <w:sz w:val="24"/>
-          <w:szCs w:val="24"/>
-        </w:rPr>
-        <w:t xml:space="preserve"> open-source nature of</w:t>
-      </w:r>
-      <w:r>
-        <w:rPr>
-          <w:sz w:val="24"/>
-          <w:szCs w:val="24"/>
-        </w:rPr>
-        <w:t xml:space="preserve"> </w:t>
-      </w:r>
-      <w:r>
-        <w:rPr>
-          <w:rStyle w:val="markedcontent"/>
-          <w:rFonts w:ascii="Arial" w:hAnsi="Arial" w:cs="Arial"/>
-          <w:sz w:val="24"/>
-          <w:szCs w:val="24"/>
-        </w:rPr>
-        <w:t>the platform as well as the ease of development and deployment</w:t>
-      </w:r>
-      <w:r>
-        <w:rPr>
-          <w:rStyle w:val="markedcontent"/>
-          <w:rFonts w:ascii="Arial" w:hAnsi="Arial" w:cs="Arial"/>
-          <w:sz w:val="24"/>
-          <w:szCs w:val="24"/>
-        </w:rPr>
-        <w:t xml:space="preserve">. </w:t>
-      </w:r>
-      <w:r>
-        <w:rPr>
-          <w:rStyle w:val="markedcontent"/>
-          <w:rFonts w:ascii="Arial" w:hAnsi="Arial" w:cs="Arial"/>
-          <w:sz w:val="24"/>
-          <w:szCs w:val="24"/>
-        </w:rPr>
-        <w:t xml:space="preserve">It also has the largest market share </w:t>
-      </w:r>
-      <w:r>
-        <w:rPr>
-          <w:rStyle w:val="markedcontent"/>
-          <w:rFonts w:ascii="Arial" w:hAnsi="Arial" w:cs="Arial"/>
-          <w:sz w:val="24"/>
-          <w:szCs w:val="24"/>
-        </w:rPr>
-        <w:t xml:space="preserve">and </w:t>
-      </w:r>
-      <w:r>
-        <w:rPr>
-          <w:rStyle w:val="markedcontent"/>
-          <w:rFonts w:ascii="Arial" w:hAnsi="Arial" w:cs="Arial"/>
-          <w:sz w:val="24"/>
-          <w:szCs w:val="24"/>
-        </w:rPr>
-        <w:t>also supports cross platform application development</w:t>
-      </w:r>
-      <w:r>
-        <w:rPr>
-          <w:rStyle w:val="markedcontent"/>
-          <w:rFonts w:ascii="Arial" w:hAnsi="Arial" w:cs="Arial"/>
-          <w:sz w:val="24"/>
-          <w:szCs w:val="24"/>
-        </w:rPr>
-        <w:t>,</w:t>
-      </w:r>
-      <w:r>
-        <w:rPr>
-          <w:rStyle w:val="markedcontent"/>
-          <w:rFonts w:ascii="Arial" w:hAnsi="Arial" w:cs="Arial"/>
-          <w:sz w:val="24"/>
-          <w:szCs w:val="24"/>
-        </w:rPr>
-        <w:t xml:space="preserve"> </w:t>
-      </w:r>
-      <w:r>
-        <w:rPr>
-          <w:rStyle w:val="markedcontent"/>
-          <w:rFonts w:ascii="Arial" w:hAnsi="Arial" w:cs="Arial"/>
-          <w:sz w:val="24"/>
-          <w:szCs w:val="24"/>
-        </w:rPr>
-        <w:t>i.e.,</w:t>
-      </w:r>
-      <w:r>
-        <w:rPr>
-          <w:rStyle w:val="markedcontent"/>
-          <w:rFonts w:ascii="Arial" w:hAnsi="Arial" w:cs="Arial"/>
-          <w:sz w:val="24"/>
-          <w:szCs w:val="24"/>
-        </w:rPr>
-        <w:t xml:space="preserve"> developers can develop</w:t>
+        <w:t>the platform as well as the ease of development and deployment. It also has the largest market share and also supports cross platform application development, i.e., developers can develop</w:t>
       </w:r>
       <w:r>
         <w:rPr>
@@ -337,23 +313,7 @@
           <w:sz w:val="24"/>
           <w:szCs w:val="24"/>
         </w:rPr>
-        <w:t xml:space="preserve">to the user and one it interacts with, while the </w:t>
-      </w:r>
-      <w:r>
-        <w:rPr>
-          <w:rFonts w:ascii="Arial" w:eastAsia="Times New Roman" w:hAnsi="Arial" w:cs="Arial"/>
-          <w:sz w:val="24"/>
-          <w:szCs w:val="24"/>
-        </w:rPr>
-        <w:t>JAVA</w:t>
-      </w:r>
-      <w:r>
-        <w:rPr>
-          <w:rFonts w:ascii="Arial" w:eastAsia="Times New Roman" w:hAnsi="Arial" w:cs="Arial"/>
-          <w:sz w:val="24"/>
-          <w:szCs w:val="24"/>
-        </w:rPr>
-        <w:t>/MySQL-based server-side</w:t>
+        <w:t>to the user and one it interacts with, while the JAVA/MySQL-based server-side</w:t>
       </w:r>
       <w:r>
         <w:rPr>
@@ -459,15 +419,7 @@
           <w:sz w:val="24"/>
           <w:szCs w:val="24"/>
         </w:rPr>
-        <w:t>t</w:t>
-      </w:r>
-      <w:r>
-        <w:rPr>
-          <w:rFonts w:ascii="Arial" w:eastAsia="Times New Roman" w:hAnsi="Arial" w:cs="Arial"/>
-          <w:sz w:val="24"/>
-          <w:szCs w:val="24"/>
-        </w:rPr>
-        <w:t>he cases available to the user in the applic</w:t>
+        <w:t>the cases available to the user in the applic</w:t>
       </w:r>
       <w:r>
         <w:rPr>
@@ -520,6 +472,7 @@
                 <w:sz w:val="24"/>
                 <w:szCs w:val="24"/>
               </w:rPr>
+              <w:lastRenderedPageBreak/>
               <w:drawing>
                 <wp:inline distT="0" distB="0" distL="0" distR="0" wp14:anchorId="077C50B7" wp14:editId="6C876545">
                   <wp:extent cx="3119224" cy="3762375"/>
@@ -733,7 +686,6 @@
           <w:sz w:val="24"/>
           <w:szCs w:val="24"/>
         </w:rPr>
-        <w:lastRenderedPageBreak/>
         <w:t>MVC Architecture</w:t>
       </w:r>
     </w:p>
@@ -844,6 +796,7 @@
         <w:rPr>
           <w:noProof/>
         </w:rPr>
+        <w:lastRenderedPageBreak/>
         <w:drawing>
           <wp:inline distT="0" distB="0" distL="0" distR="0" wp14:anchorId="371CAEF8" wp14:editId="78FD7CA6">
             <wp:extent cx="5943600" cy="5828030"/>

</xml_diff>

<commit_message>
I created my branch
</commit_message>
<xml_diff>
--- a/Deliverable 2.docx
+++ b/Deliverable 2.docx
@@ -4,7 +4,7 @@
   <w:body>
     <w:p>
       <w:pPr>
-        <w:jc w:val="center"/>
+        <w:ind w:left="2880" w:firstLine="720"/>
         <w:rPr>
           <w:rFonts w:cstheme="minorHAnsi"/>
           <w:b/>
@@ -25,72 +25,6 @@
           <w:sz w:val="24"/>
           <w:szCs w:val="24"/>
         </w:rPr>
-        <w:t>Mahreen</w:t>
-      </w:r>
-    </w:p>
-    <w:p>
-      <w:pPr>
-        <w:jc w:val="center"/>
-        <w:rPr>
-          <w:rFonts w:cstheme="minorHAnsi"/>
-          <w:b/>
-          <w:bCs/>
-          <w:i/>
-          <w:iCs/>
-          <w:sz w:val="24"/>
-          <w:szCs w:val="24"/>
-        </w:rPr>
-      </w:pPr>
-      <w:r>
-        <w:rPr>
-          <w:rFonts w:cstheme="minorHAnsi"/>
-          <w:b/>
-          <w:bCs/>
-          <w:i/>
-          <w:iCs/>
-          <w:sz w:val="24"/>
-          <w:szCs w:val="24"/>
-        </w:rPr>
-        <w:t>Amna</w:t>
-      </w:r>
-    </w:p>
-    <w:p>
-      <w:pPr>
-        <w:jc w:val="center"/>
-        <w:rPr>
-          <w:rFonts w:cstheme="minorHAnsi"/>
-          <w:b/>
-          <w:bCs/>
-          <w:i/>
-          <w:iCs/>
-          <w:sz w:val="24"/>
-          <w:szCs w:val="24"/>
-        </w:rPr>
-      </w:pPr>
-    </w:p>
-    <w:p>
-      <w:pPr>
-        <w:jc w:val="center"/>
-        <w:rPr>
-          <w:rFonts w:cstheme="minorHAnsi"/>
-          <w:b/>
-          <w:bCs/>
-          <w:i/>
-          <w:iCs/>
-          <w:sz w:val="24"/>
-          <w:szCs w:val="24"/>
-        </w:rPr>
-      </w:pPr>
-      <w:r>
-        <w:rPr>
-          <w:rFonts w:cstheme="minorHAnsi"/>
-          <w:b/>
-          <w:bCs/>
-          <w:i/>
-          <w:iCs/>
-          <w:sz w:val="24"/>
-          <w:szCs w:val="24"/>
-        </w:rPr>
         <w:t>-: Food Save Application :-</w:t>
       </w:r>
     </w:p>
@@ -154,6 +88,7 @@
         </w:rPr>
         <w:br/>
       </w:r>
+      <w:proofErr w:type="spellStart"/>
       <w:r>
         <w:rPr>
           <w:rStyle w:val="markedcontent"/>
@@ -163,6 +98,7 @@
         </w:rPr>
         <w:t>Android</w:t>
       </w:r>
+      <w:proofErr w:type="spellEnd"/>
       <w:r>
         <w:rPr>
           <w:rStyle w:val="markedcontent"/>
@@ -195,7 +131,27 @@
           <w:sz w:val="24"/>
           <w:szCs w:val="24"/>
         </w:rPr>
-        <w:t>the platform as well as the ease of development and deployment. It also has the largest market share and also supports cross platform application development, i.e., developers can develop</w:t>
+        <w:t xml:space="preserve">the platform as well as the ease of development and deployment. It also has the largest market share </w:t>
+      </w:r>
+      <w:proofErr w:type="gramStart"/>
+      <w:r>
+        <w:rPr>
+          <w:rStyle w:val="markedcontent"/>
+          <w:rFonts w:ascii="Arial" w:hAnsi="Arial" w:cs="Arial"/>
+          <w:sz w:val="24"/>
+          <w:szCs w:val="24"/>
+        </w:rPr>
+        <w:t>and also</w:t>
+      </w:r>
+      <w:proofErr w:type="gramEnd"/>
+      <w:r>
+        <w:rPr>
+          <w:rStyle w:val="markedcontent"/>
+          <w:rFonts w:ascii="Arial" w:hAnsi="Arial" w:cs="Arial"/>
+          <w:sz w:val="24"/>
+          <w:szCs w:val="24"/>
+        </w:rPr>
+        <w:t xml:space="preserve"> supports cross platform application development, i.e., developers can develop</w:t>
       </w:r>
       <w:r>
         <w:rPr>
@@ -472,7 +428,6 @@
                 <w:sz w:val="24"/>
                 <w:szCs w:val="24"/>
               </w:rPr>
-              <w:lastRenderedPageBreak/>
               <w:drawing>
                 <wp:inline distT="0" distB="0" distL="0" distR="0" wp14:anchorId="077C50B7" wp14:editId="6C876545">
                   <wp:extent cx="3119224" cy="3762375"/>
@@ -686,6 +641,7 @@
           <w:sz w:val="24"/>
           <w:szCs w:val="24"/>
         </w:rPr>
+        <w:lastRenderedPageBreak/>
         <w:t>MVC Architecture</w:t>
       </w:r>
     </w:p>
@@ -770,7 +726,25 @@
           <w:sz w:val="24"/>
           <w:szCs w:val="24"/>
         </w:rPr>
-        <w:t xml:space="preserve"> to allow each layer working separately and independently from others, helping to adopt changes only for that particular layer without disturbing the architecture of whole system.</w:t>
+        <w:t xml:space="preserve"> to allow each layer working separately and independently from others, helping to adopt changes only for that </w:t>
+      </w:r>
+      <w:proofErr w:type="gramStart"/>
+      <w:r>
+        <w:rPr>
+          <w:rFonts w:ascii="Arial" w:eastAsia="Times New Roman" w:hAnsi="Arial" w:cs="Arial"/>
+          <w:sz w:val="24"/>
+          <w:szCs w:val="24"/>
+        </w:rPr>
+        <w:t>particular layer</w:t>
+      </w:r>
+      <w:proofErr w:type="gramEnd"/>
+      <w:r>
+        <w:rPr>
+          <w:rFonts w:ascii="Arial" w:eastAsia="Times New Roman" w:hAnsi="Arial" w:cs="Arial"/>
+          <w:sz w:val="24"/>
+          <w:szCs w:val="24"/>
+        </w:rPr>
+        <w:t xml:space="preserve"> without disturbing the architecture of whole system.</w:t>
       </w:r>
     </w:p>
     <w:p>
@@ -796,7 +770,6 @@
         <w:rPr>
           <w:noProof/>
         </w:rPr>
-        <w:lastRenderedPageBreak/>
         <w:drawing>
           <wp:inline distT="0" distB="0" distL="0" distR="0" wp14:anchorId="371CAEF8" wp14:editId="78FD7CA6">
             <wp:extent cx="5943600" cy="5828030"/>

</xml_diff>